<commit_message>
do wstawinia w isod
</commit_message>
<xml_diff>
--- a/raport_julia.docx
+++ b/raport_julia.docx
@@ -87,8 +87,10 @@
     <w:p/>
     <w:p/>
     <w:p/>
-    <w:p/>
-    <w:p/>
+    <w:p>
+      <w:bookmarkStart w:id="0" w:name="_GoBack"/>
+      <w:bookmarkEnd w:id="0"/>
+    </w:p>
     <w:p/>
     <w:p>
       <w:pPr>
@@ -140,26 +142,42 @@
         </w:rPr>
         <w:t>Jarosław Królik</w:t>
       </w:r>
-    </w:p>
-    <w:p>
-      <w:pPr>
-        <w:jc w:val="center"/>
+      <w:r>
         <w:rPr>
           <w:b/>
           <w:bCs/>
           <w:sz w:val="32"/>
           <w:szCs w:val="32"/>
         </w:rPr>
-      </w:pPr>
-      <w:r>
+        <w:t xml:space="preserve"> </w:t>
+      </w:r>
+    </w:p>
+    <w:p>
+      <w:pPr>
+        <w:jc w:val="center"/>
+        <w:rPr>
+          <w:sz w:val="32"/>
+          <w:szCs w:val="32"/>
+        </w:rPr>
+      </w:pPr>
+      <w:r>
+        <w:rPr>
+          <w:sz w:val="32"/>
+          <w:szCs w:val="32"/>
+        </w:rPr>
+        <w:t>[284363] (grupa poniedziałek)</w:t>
+      </w:r>
+    </w:p>
+    <w:p>
+      <w:pPr>
+        <w:jc w:val="center"/>
         <w:rPr>
           <w:b/>
           <w:bCs/>
           <w:sz w:val="32"/>
           <w:szCs w:val="32"/>
         </w:rPr>
-        <w:t>Mateusz Derszniak</w:t>
-      </w:r>
+      </w:pPr>
     </w:p>
     <w:p>
       <w:pPr>
@@ -171,30 +189,46 @@
           <w:szCs w:val="32"/>
         </w:rPr>
       </w:pPr>
-    </w:p>
-    <w:p>
-      <w:pPr>
+      <w:r>
         <w:rPr>
           <w:b/>
           <w:bCs/>
           <w:sz w:val="32"/>
           <w:szCs w:val="32"/>
         </w:rPr>
-      </w:pPr>
-    </w:p>
-    <w:p>
-      <w:pPr>
-        <w:jc w:val="center"/>
+        <w:t xml:space="preserve">Mateusz </w:t>
+      </w:r>
+      <w:proofErr w:type="spellStart"/>
+      <w:r>
         <w:rPr>
           <w:b/>
           <w:bCs/>
           <w:sz w:val="32"/>
           <w:szCs w:val="32"/>
         </w:rPr>
-      </w:pPr>
-    </w:p>
-    <w:p>
-      <w:pPr>
+        <w:t>Derszniak</w:t>
+      </w:r>
+      <w:proofErr w:type="spellEnd"/>
+    </w:p>
+    <w:p>
+      <w:pPr>
+        <w:jc w:val="center"/>
+        <w:rPr>
+          <w:sz w:val="32"/>
+          <w:szCs w:val="32"/>
+        </w:rPr>
+      </w:pPr>
+      <w:r>
+        <w:rPr>
+          <w:sz w:val="32"/>
+          <w:szCs w:val="32"/>
+        </w:rPr>
+        <w:t xml:space="preserve"> [284293] (grupa piątek)</w:t>
+      </w:r>
+    </w:p>
+    <w:p>
+      <w:pPr>
+        <w:jc w:val="center"/>
         <w:rPr>
           <w:b/>
           <w:bCs/>
@@ -233,6 +267,16 @@
         </w:rPr>
       </w:pPr>
     </w:p>
+    <w:p>
+      <w:pPr>
+        <w:rPr>
+          <w:b/>
+          <w:bCs/>
+          <w:sz w:val="32"/>
+          <w:szCs w:val="32"/>
+        </w:rPr>
+      </w:pPr>
+    </w:p>
     <w:p/>
     <w:p>
       <w:pPr>
@@ -247,7 +291,7 @@
           <w:noProof/>
         </w:rPr>
         <w:drawing>
-          <wp:inline distT="0" distB="0" distL="0" distR="0" wp14:anchorId="094E1A4D" wp14:editId="1453A99B">
+          <wp:inline distT="0" distB="0" distL="0" distR="0" wp14:anchorId="4FFD8F18" wp14:editId="4D676927">
             <wp:extent cx="2266950" cy="771525"/>
             <wp:effectExtent l="0" t="0" r="0" b="0"/>
             <wp:docPr id="1" name="Obraz 1" descr="Wydział Elektryczny"/>
@@ -440,7 +484,7 @@
           <w:szCs w:val="32"/>
         </w:rPr>
         <w:drawing>
-          <wp:inline distT="0" distB="0" distL="0" distR="0">
+          <wp:inline distT="0" distB="0" distL="0" distR="0" wp14:anchorId="1339EA6B" wp14:editId="2FE2B7E8">
             <wp:extent cx="1971675" cy="581025"/>
             <wp:effectExtent l="0" t="0" r="9525" b="9525"/>
             <wp:docPr id="2" name="Obraz 2"/>
@@ -564,7 +608,7 @@
           <w:szCs w:val="32"/>
         </w:rPr>
         <w:drawing>
-          <wp:inline distT="0" distB="0" distL="0" distR="0">
+          <wp:inline distT="0" distB="0" distL="0" distR="0" wp14:anchorId="27B5F921" wp14:editId="0B232329">
             <wp:extent cx="5324475" cy="1371600"/>
             <wp:effectExtent l="0" t="0" r="9525" b="0"/>
             <wp:docPr id="3" name="Obraz 3"/>
@@ -700,7 +744,7 @@
           <w:szCs w:val="32"/>
         </w:rPr>
         <w:drawing>
-          <wp:inline distT="0" distB="0" distL="0" distR="0">
+          <wp:inline distT="0" distB="0" distL="0" distR="0" wp14:anchorId="5E0889E6" wp14:editId="089F2AA1">
             <wp:extent cx="4886325" cy="4171590"/>
             <wp:effectExtent l="0" t="0" r="0" b="635"/>
             <wp:docPr id="5" name="Obraz 5"/>
@@ -804,7 +848,7 @@
           <w:szCs w:val="32"/>
         </w:rPr>
         <w:drawing>
-          <wp:inline distT="0" distB="0" distL="0" distR="0">
+          <wp:inline distT="0" distB="0" distL="0" distR="0" wp14:anchorId="5D330F72" wp14:editId="0AE461A8">
             <wp:extent cx="5762625" cy="1514475"/>
             <wp:effectExtent l="0" t="0" r="9525" b="9525"/>
             <wp:docPr id="6" name="Obraz 6"/>
@@ -942,7 +986,7 @@
           <w:szCs w:val="32"/>
         </w:rPr>
         <w:drawing>
-          <wp:inline distT="0" distB="0" distL="0" distR="0">
+          <wp:inline distT="0" distB="0" distL="0" distR="0" wp14:anchorId="76832A51" wp14:editId="20FB5FC9">
             <wp:extent cx="5762625" cy="4829175"/>
             <wp:effectExtent l="0" t="0" r="9525" b="9525"/>
             <wp:docPr id="7" name="Obraz 7"/>
@@ -1009,8 +1053,33 @@
           <w:szCs w:val="32"/>
         </w:rPr>
         <w:lastRenderedPageBreak/>
-        <w:t>Wywołanie algorytmu Householder tranformation</w:t>
-      </w:r>
+        <w:t xml:space="preserve">Wywołanie algorytmu </w:t>
+      </w:r>
+      <w:proofErr w:type="spellStart"/>
+      <w:r>
+        <w:rPr>
+          <w:sz w:val="32"/>
+          <w:szCs w:val="32"/>
+        </w:rPr>
+        <w:t>Householder</w:t>
+      </w:r>
+      <w:proofErr w:type="spellEnd"/>
+      <w:r>
+        <w:rPr>
+          <w:sz w:val="32"/>
+          <w:szCs w:val="32"/>
+        </w:rPr>
+        <w:t xml:space="preserve"> </w:t>
+      </w:r>
+      <w:proofErr w:type="spellStart"/>
+      <w:r>
+        <w:rPr>
+          <w:sz w:val="32"/>
+          <w:szCs w:val="32"/>
+        </w:rPr>
+        <w:t>tranformation</w:t>
+      </w:r>
+      <w:proofErr w:type="spellEnd"/>
     </w:p>
     <w:p>
       <w:pPr>
@@ -1037,7 +1106,7 @@
           <w:szCs w:val="32"/>
         </w:rPr>
         <w:drawing>
-          <wp:inline distT="0" distB="0" distL="0" distR="0">
+          <wp:inline distT="0" distB="0" distL="0" distR="0" wp14:anchorId="66966D52" wp14:editId="33ECD1AF">
             <wp:extent cx="5762625" cy="1266825"/>
             <wp:effectExtent l="0" t="0" r="9525" b="9525"/>
             <wp:docPr id="8" name="Obraz 8"/>
@@ -1121,8 +1190,33 @@
           <w:sz w:val="32"/>
           <w:szCs w:val="32"/>
         </w:rPr>
-        <w:t>Ciało algorytmu Householder tranformation</w:t>
-      </w:r>
+        <w:t xml:space="preserve">Ciało algorytmu </w:t>
+      </w:r>
+      <w:proofErr w:type="spellStart"/>
+      <w:r>
+        <w:rPr>
+          <w:sz w:val="32"/>
+          <w:szCs w:val="32"/>
+        </w:rPr>
+        <w:t>Householder</w:t>
+      </w:r>
+      <w:proofErr w:type="spellEnd"/>
+      <w:r>
+        <w:rPr>
+          <w:sz w:val="32"/>
+          <w:szCs w:val="32"/>
+        </w:rPr>
+        <w:t xml:space="preserve"> </w:t>
+      </w:r>
+      <w:proofErr w:type="spellStart"/>
+      <w:r>
+        <w:rPr>
+          <w:sz w:val="32"/>
+          <w:szCs w:val="32"/>
+        </w:rPr>
+        <w:t>tranformation</w:t>
+      </w:r>
+      <w:proofErr w:type="spellEnd"/>
     </w:p>
     <w:p>
       <w:pPr>
@@ -1149,7 +1243,7 @@
           <w:szCs w:val="32"/>
         </w:rPr>
         <w:drawing>
-          <wp:inline distT="0" distB="0" distL="0" distR="0">
+          <wp:inline distT="0" distB="0" distL="0" distR="0" wp14:anchorId="1F34F9D2" wp14:editId="4E60BF8F">
             <wp:extent cx="5753100" cy="2924175"/>
             <wp:effectExtent l="0" t="0" r="0" b="9525"/>
             <wp:docPr id="9" name="Obraz 9"/>
@@ -1215,7 +1309,7 @@
         </w:rPr>
         <w:lastRenderedPageBreak/>
         <w:drawing>
-          <wp:inline distT="0" distB="0" distL="0" distR="0">
+          <wp:inline distT="0" distB="0" distL="0" distR="0" wp14:anchorId="70A1BBB8" wp14:editId="07AB7BD5">
             <wp:extent cx="5762625" cy="5143500"/>
             <wp:effectExtent l="0" t="0" r="9525" b="0"/>
             <wp:docPr id="10" name="Obraz 10"/>
@@ -1432,16 +1526,7 @@
           <w:szCs w:val="36"/>
         </w:rPr>
         <w:lastRenderedPageBreak/>
-        <w:t>Wynik</w:t>
-      </w:r>
-      <w:bookmarkStart w:id="0" w:name="_GoBack"/>
-      <w:bookmarkEnd w:id="0"/>
-      <w:r>
-        <w:rPr>
-          <w:sz w:val="36"/>
-          <w:szCs w:val="36"/>
-        </w:rPr>
-        <w:t xml:space="preserve"> działania algorytmów</w:t>
+        <w:t>Wynik działania algorytmów</w:t>
       </w:r>
     </w:p>
     <w:p/>
@@ -1472,7 +1557,7 @@
           <w:noProof/>
         </w:rPr>
         <w:drawing>
-          <wp:inline distT="0" distB="0" distL="0" distR="0">
+          <wp:inline distT="0" distB="0" distL="0" distR="0" wp14:anchorId="58BA42C4" wp14:editId="7CA02F5E">
             <wp:extent cx="5762625" cy="2219325"/>
             <wp:effectExtent l="0" t="0" r="9525" b="9525"/>
             <wp:docPr id="15" name="Obraz 15"/>
@@ -1550,7 +1635,7 @@
           <w:noProof/>
         </w:rPr>
         <w:drawing>
-          <wp:inline distT="0" distB="0" distL="0" distR="0">
+          <wp:inline distT="0" distB="0" distL="0" distR="0" wp14:anchorId="28462502" wp14:editId="26067AF2">
             <wp:extent cx="5762625" cy="2181225"/>
             <wp:effectExtent l="0" t="0" r="9525" b="9525"/>
             <wp:docPr id="16" name="Obraz 16"/>
@@ -1620,13 +1705,31 @@
         </w:rPr>
         <w:t xml:space="preserve">Algorytm </w:t>
       </w:r>
+      <w:proofErr w:type="spellStart"/>
       <w:r>
         <w:rPr>
           <w:sz w:val="28"/>
           <w:szCs w:val="28"/>
         </w:rPr>
-        <w:t>Householder tranformation</w:t>
-      </w:r>
+        <w:t>Householder</w:t>
+      </w:r>
+      <w:proofErr w:type="spellEnd"/>
+      <w:r>
+        <w:rPr>
+          <w:sz w:val="28"/>
+          <w:szCs w:val="28"/>
+        </w:rPr>
+        <w:t xml:space="preserve"> </w:t>
+      </w:r>
+      <w:proofErr w:type="spellStart"/>
+      <w:r>
+        <w:rPr>
+          <w:sz w:val="28"/>
+          <w:szCs w:val="28"/>
+        </w:rPr>
+        <w:t>tranformation</w:t>
+      </w:r>
+      <w:proofErr w:type="spellEnd"/>
     </w:p>
     <w:p/>
     <w:p>
@@ -1638,7 +1741,7 @@
           <w:noProof/>
         </w:rPr>
         <w:drawing>
-          <wp:inline distT="0" distB="0" distL="0" distR="0">
+          <wp:inline distT="0" distB="0" distL="0" distR="0" wp14:anchorId="61A758C0" wp14:editId="6C04987C">
             <wp:extent cx="5762625" cy="2085975"/>
             <wp:effectExtent l="0" t="0" r="9525" b="9525"/>
             <wp:docPr id="17" name="Obraz 17"/>
@@ -1779,7 +1882,7 @@
           <w:noProof/>
         </w:rPr>
         <w:drawing>
-          <wp:inline distT="0" distB="0" distL="0" distR="0">
+          <wp:inline distT="0" distB="0" distL="0" distR="0" wp14:anchorId="075ACBFB" wp14:editId="41500445">
             <wp:extent cx="5762625" cy="3419475"/>
             <wp:effectExtent l="0" t="0" r="9525" b="9525"/>
             <wp:docPr id="11" name="Obraz 11"/>
@@ -1858,7 +1961,7 @@
           <w:noProof/>
         </w:rPr>
         <w:drawing>
-          <wp:inline distT="0" distB="0" distL="0" distR="0">
+          <wp:inline distT="0" distB="0" distL="0" distR="0" wp14:anchorId="35C0ABBA" wp14:editId="3B88BE2F">
             <wp:extent cx="5581650" cy="3181350"/>
             <wp:effectExtent l="0" t="0" r="0" b="0"/>
             <wp:docPr id="12" name="Obraz 12"/>
@@ -1936,7 +2039,7 @@
           <w:noProof/>
         </w:rPr>
         <w:drawing>
-          <wp:inline distT="0" distB="0" distL="0" distR="0">
+          <wp:inline distT="0" distB="0" distL="0" distR="0" wp14:anchorId="07F4F316" wp14:editId="5B1E3695">
             <wp:extent cx="1647825" cy="1019175"/>
             <wp:effectExtent l="0" t="0" r="9525" b="9525"/>
             <wp:docPr id="13" name="Obraz 13"/>
@@ -1991,7 +2094,7 @@
           <w:noProof/>
         </w:rPr>
         <w:drawing>
-          <wp:inline distT="0" distB="0" distL="0" distR="0">
+          <wp:inline distT="0" distB="0" distL="0" distR="0" wp14:anchorId="3120D6AF" wp14:editId="53D8C845">
             <wp:extent cx="5705475" cy="1238250"/>
             <wp:effectExtent l="0" t="0" r="9525" b="0"/>
             <wp:docPr id="14" name="Obraz 14"/>
@@ -4033,6 +4136,7 @@
   <w:style w:type="character" w:default="1" w:styleId="Domylnaczcionkaakapitu">
     <w:name w:val="Default Paragraph Font"/>
     <w:uiPriority w:val="1"/>
+    <w:semiHidden/>
     <w:unhideWhenUsed/>
   </w:style>
   <w:style w:type="table" w:default="1" w:styleId="Standardowy">
@@ -4414,7 +4518,7 @@
 </file>
 
 <file path=customXml/itemProps1.xml><?xml version="1.0" encoding="utf-8"?>
-<ds:datastoreItem xmlns:ds="http://schemas.openxmlformats.org/officeDocument/2006/customXml" ds:itemID="{E24548E9-0944-424F-94C8-E4B7D1EE44BF}">
+<ds:datastoreItem xmlns:ds="http://schemas.openxmlformats.org/officeDocument/2006/customXml" ds:itemID="{90EC7F56-DAA8-4D34-84B9-9B22CF00AB04}">
   <ds:schemaRefs>
     <ds:schemaRef ds:uri="http://schemas.openxmlformats.org/officeDocument/2006/bibliography"/>
   </ds:schemaRefs>

</xml_diff>